<commit_message>
added #include and added escape chars
</commit_message>
<xml_diff>
--- a/docs/WorkScript一入门就精通.docx
+++ b/docs/WorkScript一入门就精通.docx
@@ -2,8 +2,6 @@
 <file path=word/document.xml><?xml version="1.0" encoding="utf-8"?>
 <w:document xmlns:wpc="http://schemas.microsoft.com/office/word/2010/wordprocessingCanvas" xmlns:cx="http://schemas.microsoft.com/office/drawing/2014/chartex" xmlns:cx1="http://schemas.microsoft.com/office/drawing/2015/9/8/chartex" xmlns:cx2="http://schemas.microsoft.com/office/drawing/2015/10/21/chartex" xmlns:cx3="http://schemas.microsoft.com/office/drawing/2016/5/9/chartex" xmlns:cx4="http://schemas.microsoft.com/office/drawing/2016/5/10/chartex" xmlns:cx5="http://schemas.microsoft.com/office/drawing/2016/5/11/chartex" xmlns:cx6="http://schemas.microsoft.com/office/drawing/2016/5/12/chartex" xmlns:cx7="http://schemas.microsoft.com/office/drawing/2016/5/13/chartex" xmlns:cx8="http://schemas.microsoft.com/office/drawing/2016/5/14/chartex" xmlns:mc="http://schemas.openxmlformats.org/markup-compatibility/2006" xmlns:aink="http://schemas.microsoft.com/office/drawing/2016/ink" xmlns:am3d="http://schemas.microsoft.com/office/drawing/2017/model3d" xmlns:o="urn:schemas-microsoft-com:office:office" xmlns:r="http://schemas.openxmlformats.org/officeDocument/2006/relationships" xmlns:m="http://schemas.openxmlformats.org/officeDocument/2006/math" xmlns:v="urn:schemas-microsoft-com:vml" xmlns:wp14="http://schemas.microsoft.com/office/word/2010/wordprocessingDrawing" xmlns:wp="http://schemas.openxmlformats.org/drawingml/2006/wordprocessingDrawing" xmlns:w10="urn:schemas-microsoft-com:office:word" xmlns:w="http://schemas.openxmlformats.org/wordprocessingml/2006/main" xmlns:w14="http://schemas.microsoft.com/office/word/2010/wordml" xmlns:w15="http://schemas.microsoft.com/office/word/2012/wordml" xmlns:w16cid="http://schemas.microsoft.com/office/word/2016/wordml/cid" xmlns:w16se="http://schemas.microsoft.com/office/word/2015/wordml/symex" xmlns:wpg="http://schemas.microsoft.com/office/word/2010/wordprocessingGroup" xmlns:wpi="http://schemas.microsoft.com/office/word/2010/wordprocessingInk" xmlns:wne="http://schemas.microsoft.com/office/word/2006/wordml" xmlns:wps="http://schemas.microsoft.com/office/word/2010/wordprocessingShape" mc:Ignorable="w14 w15 w16se w16cid wp14">
   <w:body>
-    <w:bookmarkStart w:id="0" w:name="_GoBack" w:displacedByCustomXml="next"/>
-    <w:bookmarkEnd w:id="0" w:displacedByCustomXml="next"/>
     <w:sdt>
       <w:sdtPr>
         <w:id w:val="1772272452"/>
@@ -12,6 +10,7 @@
           <w:docPartUnique/>
         </w:docPartObj>
       </w:sdtPr>
+      <w:sdtEndPr/>
       <w:sdtContent>
         <w:p>
           <w:r>
@@ -4894,7 +4893,7 @@
       <w:pPr>
         <w:pStyle w:val="1"/>
       </w:pPr>
-      <w:bookmarkStart w:id="1" w:name="_Toc524108959"/>
+      <w:bookmarkStart w:id="0" w:name="_Toc524108959"/>
       <w:r>
         <w:rPr>
           <w:rFonts w:hint="eastAsia"/>
@@ -4902,27 +4901,208 @@
         <w:lastRenderedPageBreak/>
         <w:t>第一章：快速上手</w:t>
       </w:r>
+      <w:bookmarkEnd w:id="0"/>
+    </w:p>
+    <w:p>
+      <w:pPr>
+        <w:pStyle w:val="2"/>
+      </w:pPr>
+      <w:bookmarkStart w:id="1" w:name="_Toc524108960"/>
+      <w:r>
+        <w:rPr>
+          <w:rFonts w:hint="eastAsia"/>
+        </w:rPr>
+        <w:t>1.1</w:t>
+      </w:r>
+      <w:r>
+        <w:t xml:space="preserve"> </w:t>
+      </w:r>
+      <w:r>
+        <w:rPr>
+          <w:rFonts w:hint="eastAsia"/>
+        </w:rPr>
+        <w:t>获取</w:t>
+      </w:r>
+      <w:proofErr w:type="spellStart"/>
+      <w:r>
+        <w:rPr>
+          <w:rFonts w:hint="eastAsia"/>
+        </w:rPr>
+        <w:t>W</w:t>
+      </w:r>
+      <w:r>
+        <w:t>orkScript</w:t>
+      </w:r>
       <w:bookmarkEnd w:id="1"/>
+      <w:proofErr w:type="spellEnd"/>
+    </w:p>
+    <w:p>
+      <w:r>
+        <w:tab/>
+      </w:r>
+      <w:proofErr w:type="spellStart"/>
+      <w:r>
+        <w:rPr>
+          <w:rFonts w:hint="eastAsia"/>
+        </w:rPr>
+        <w:t>W</w:t>
+      </w:r>
+      <w:r>
+        <w:t>orkScript</w:t>
+      </w:r>
+      <w:proofErr w:type="spellEnd"/>
+      <w:r>
+        <w:rPr>
+          <w:rFonts w:hint="eastAsia"/>
+        </w:rPr>
+        <w:t>官方网站：</w:t>
+      </w:r>
+      <w:r>
+        <w:fldChar w:fldCharType="begin"/>
+      </w:r>
+      <w:r>
+        <w:instrText xml:space="preserve"> HYPERLINK "</w:instrText>
+      </w:r>
+      <w:r>
+        <w:rPr>
+          <w:rFonts w:hint="eastAsia"/>
+        </w:rPr>
+        <w:instrText>h</w:instrText>
+      </w:r>
+      <w:r>
+        <w:instrText xml:space="preserve">ttp://www.workscript.org" </w:instrText>
+      </w:r>
+      <w:r>
+        <w:fldChar w:fldCharType="separate"/>
+      </w:r>
+      <w:r>
+        <w:rPr>
+          <w:rStyle w:val="a4"/>
+          <w:rFonts w:hint="eastAsia"/>
+        </w:rPr>
+        <w:t>h</w:t>
+      </w:r>
+      <w:r>
+        <w:rPr>
+          <w:rStyle w:val="a4"/>
+        </w:rPr>
+        <w:t>ttp://www.workscript.org</w:t>
+      </w:r>
+      <w:r>
+        <w:fldChar w:fldCharType="end"/>
+      </w:r>
+    </w:p>
+    <w:p>
+      <w:pPr>
+        <w:rPr>
+          <w:rFonts w:hint="eastAsia"/>
+        </w:rPr>
+      </w:pPr>
+      <w:r>
+        <w:tab/>
+      </w:r>
+      <w:r>
+        <w:rPr>
+          <w:rFonts w:hint="eastAsia"/>
+        </w:rPr>
+        <w:t>您可以在这里下载</w:t>
+      </w:r>
+      <w:proofErr w:type="spellStart"/>
+      <w:r>
+        <w:rPr>
+          <w:rFonts w:hint="eastAsia"/>
+        </w:rPr>
+        <w:t>W</w:t>
+      </w:r>
+      <w:r>
+        <w:t>orkScript</w:t>
+      </w:r>
+      <w:proofErr w:type="spellEnd"/>
+      <w:r>
+        <w:rPr>
+          <w:rFonts w:hint="eastAsia"/>
+        </w:rPr>
+        <w:t>解释器</w:t>
+      </w:r>
+      <w:proofErr w:type="spellStart"/>
+      <w:r>
+        <w:rPr>
+          <w:rFonts w:hint="eastAsia"/>
+        </w:rPr>
+        <w:t>w</w:t>
+      </w:r>
+      <w:r>
+        <w:t>si</w:t>
+      </w:r>
+      <w:proofErr w:type="spellEnd"/>
+      <w:r>
+        <w:t xml:space="preserve"> (</w:t>
+      </w:r>
+      <w:proofErr w:type="spellStart"/>
+      <w:r>
+        <w:t>WorkScript</w:t>
+      </w:r>
+      <w:proofErr w:type="spellEnd"/>
+      <w:r>
+        <w:t xml:space="preserve"> </w:t>
+      </w:r>
+      <w:proofErr w:type="spellStart"/>
+      <w:r>
+        <w:t>Intepreter</w:t>
+      </w:r>
+      <w:proofErr w:type="spellEnd"/>
+      <w:r>
+        <w:t xml:space="preserve">) </w:t>
+      </w:r>
+      <w:r>
+        <w:rPr>
+          <w:rFonts w:hint="eastAsia"/>
+        </w:rPr>
+        <w:t>以及</w:t>
+      </w:r>
+      <w:proofErr w:type="spellStart"/>
+      <w:r>
+        <w:rPr>
+          <w:rFonts w:hint="eastAsia"/>
+        </w:rPr>
+        <w:t>W</w:t>
+      </w:r>
+      <w:r>
+        <w:t>orkScript</w:t>
+      </w:r>
+      <w:proofErr w:type="spellEnd"/>
+      <w:r>
+        <w:rPr>
+          <w:rFonts w:hint="eastAsia"/>
+        </w:rPr>
+        <w:t>的文档教程。</w:t>
+      </w:r>
     </w:p>
     <w:p>
       <w:pPr>
         <w:pStyle w:val="2"/>
       </w:pPr>
-      <w:bookmarkStart w:id="2" w:name="_Toc524108960"/>
-      <w:r>
-        <w:rPr>
-          <w:rFonts w:hint="eastAsia"/>
-        </w:rPr>
-        <w:t>1.1</w:t>
-      </w:r>
-      <w:r>
-        <w:t xml:space="preserve"> </w:t>
-      </w:r>
-      <w:r>
-        <w:rPr>
-          <w:rFonts w:hint="eastAsia"/>
-        </w:rPr>
-        <w:t>获取</w:t>
+      <w:bookmarkStart w:id="2" w:name="_Toc524108961"/>
+      <w:r>
+        <w:rPr>
+          <w:rFonts w:hint="eastAsia"/>
+        </w:rPr>
+        <w:t>1</w:t>
+      </w:r>
+      <w:r>
+        <w:t xml:space="preserve">.2 </w:t>
+      </w:r>
+      <w:r>
+        <w:rPr>
+          <w:rFonts w:hint="eastAsia"/>
+        </w:rPr>
+        <w:t>安装</w:t>
+      </w:r>
+      <w:r>
+        <w:rPr>
+          <w:rFonts w:hint="eastAsia"/>
+        </w:rPr>
+        <w:t>与启动</w:t>
       </w:r>
       <w:proofErr w:type="spellStart"/>
       <w:r>
@@ -4945,7 +5125,7 @@
         <w:rPr>
           <w:rFonts w:hint="eastAsia"/>
         </w:rPr>
-        <w:t>到我写这篇文档的时候，</w:t>
+        <w:t>目前的</w:t>
       </w:r>
       <w:proofErr w:type="spellStart"/>
       <w:r>
@@ -4962,13 +5142,48 @@
         <w:rPr>
           <w:rFonts w:hint="eastAsia"/>
         </w:rPr>
-        <w:t>还没有官方网站以及任何官方渠道。</w:t>
+        <w:t>还图形化编辑界面，</w:t>
+      </w:r>
+      <w:r>
+        <w:rPr>
+          <w:rFonts w:hint="eastAsia"/>
+        </w:rPr>
+        <w:t>仅有</w:t>
+      </w:r>
+      <w:r>
+        <w:rPr>
+          <w:rFonts w:hint="eastAsia"/>
+        </w:rPr>
+        <w:t>命令行工具</w:t>
       </w:r>
       <w:proofErr w:type="spellStart"/>
       <w:r>
         <w:rPr>
           <w:rFonts w:hint="eastAsia"/>
         </w:rPr>
+        <w:t>w</w:t>
+      </w:r>
+      <w:r>
+        <w:t>si</w:t>
+      </w:r>
+      <w:proofErr w:type="spellEnd"/>
+      <w:r>
+        <w:rPr>
+          <w:rFonts w:hint="eastAsia"/>
+        </w:rPr>
+        <w:t>，</w:t>
+      </w:r>
+      <w:r>
+        <w:rPr>
+          <w:rFonts w:hint="eastAsia"/>
+        </w:rPr>
+        <w:t>所以，启动</w:t>
+      </w:r>
+      <w:proofErr w:type="spellStart"/>
+      <w:r>
+        <w:rPr>
+          <w:rFonts w:hint="eastAsia"/>
+        </w:rPr>
         <w:t>W</w:t>
       </w:r>
       <w:r>
@@ -4979,35 +5194,18 @@
         <w:rPr>
           <w:rFonts w:hint="eastAsia"/>
         </w:rPr>
-        <w:t>解释器的获取只能联系荆佳颉。</w:t>
-      </w:r>
-    </w:p>
-    <w:p/>
-    <w:p>
-      <w:pPr>
-        <w:pStyle w:val="2"/>
-      </w:pPr>
-      <w:bookmarkStart w:id="3" w:name="_Toc524108961"/>
-      <w:r>
-        <w:rPr>
-          <w:rFonts w:hint="eastAsia"/>
-        </w:rPr>
-        <w:t>1</w:t>
-      </w:r>
-      <w:r>
-        <w:t xml:space="preserve">.2 </w:t>
-      </w:r>
-      <w:r>
-        <w:rPr>
-          <w:rFonts w:hint="eastAsia"/>
-        </w:rPr>
-        <w:t>安装</w:t>
-      </w:r>
-      <w:r>
-        <w:rPr>
-          <w:rFonts w:hint="eastAsia"/>
-        </w:rPr>
-        <w:t>与启动</w:t>
+        <w:t>是一件略显麻烦的事情，但同时也是一项非常有意义的工作。</w:t>
+      </w:r>
+    </w:p>
+    <w:p>
+      <w:r>
+        <w:tab/>
+      </w:r>
+      <w:r>
+        <w:rPr>
+          <w:rFonts w:hint="eastAsia"/>
+        </w:rPr>
+        <w:t>首先获取到</w:t>
       </w:r>
       <w:proofErr w:type="spellStart"/>
       <w:r>
@@ -5019,83 +5217,20 @@
       <w:r>
         <w:t>orkScript</w:t>
       </w:r>
+      <w:proofErr w:type="spellEnd"/>
+      <w:r>
+        <w:rPr>
+          <w:rFonts w:hint="eastAsia"/>
+        </w:rPr>
+        <w:t>解释器的程序w</w:t>
+      </w:r>
+      <w:r>
+        <w:t>si.e</w:t>
+      </w:r>
+      <w:bookmarkStart w:id="3" w:name="_GoBack"/>
       <w:bookmarkEnd w:id="3"/>
-      <w:proofErr w:type="spellEnd"/>
-    </w:p>
-    <w:p>
-      <w:r>
-        <w:tab/>
-      </w:r>
-      <w:r>
-        <w:rPr>
-          <w:rFonts w:hint="eastAsia"/>
-        </w:rPr>
-        <w:t>目前的</w:t>
-      </w:r>
-      <w:proofErr w:type="spellStart"/>
-      <w:r>
-        <w:rPr>
-          <w:rFonts w:hint="eastAsia"/>
-        </w:rPr>
-        <w:t>W</w:t>
-      </w:r>
-      <w:r>
-        <w:t>orkScript</w:t>
-      </w:r>
-      <w:proofErr w:type="spellEnd"/>
-      <w:r>
-        <w:rPr>
-          <w:rFonts w:hint="eastAsia"/>
-        </w:rPr>
-        <w:t>还没有来得及做图形化编辑界面，只有一个解释器命令行工具，并且没有安装程序。所以，启动</w:t>
-      </w:r>
-      <w:proofErr w:type="spellStart"/>
-      <w:r>
-        <w:rPr>
-          <w:rFonts w:hint="eastAsia"/>
-        </w:rPr>
-        <w:t>W</w:t>
-      </w:r>
-      <w:r>
-        <w:t>orkScript</w:t>
-      </w:r>
-      <w:proofErr w:type="spellEnd"/>
-      <w:r>
-        <w:rPr>
-          <w:rFonts w:hint="eastAsia"/>
-        </w:rPr>
-        <w:t>是一件略显麻烦的事情，但同时也是一项非常有意义的工作。</w:t>
-      </w:r>
-    </w:p>
-    <w:p>
-      <w:r>
-        <w:tab/>
-      </w:r>
-      <w:r>
-        <w:rPr>
-          <w:rFonts w:hint="eastAsia"/>
-        </w:rPr>
-        <w:t>首先获取到</w:t>
-      </w:r>
-      <w:proofErr w:type="spellStart"/>
-      <w:r>
-        <w:rPr>
-          <w:rFonts w:hint="eastAsia"/>
-        </w:rPr>
-        <w:t>W</w:t>
-      </w:r>
-      <w:r>
-        <w:t>orkScript</w:t>
-      </w:r>
-      <w:proofErr w:type="spellEnd"/>
-      <w:r>
-        <w:rPr>
-          <w:rFonts w:hint="eastAsia"/>
-        </w:rPr>
-        <w:t>解释器的程序w</w:t>
-      </w:r>
-      <w:r>
-        <w:t>si.exe</w:t>
+      <w:r>
+        <w:t>xe</w:t>
       </w:r>
       <w:r>
         <w:rPr>
@@ -12200,7 +12335,6 @@
         <w:rPr>
           <w:rFonts w:hint="eastAsia"/>
         </w:rPr>
-        <w:lastRenderedPageBreak/>
         <w:t>如果你能轻易地看懂上面的例子，那么恭喜你，你可以直接使用</w:t>
       </w:r>
       <w:proofErr w:type="spellStart"/>
@@ -12649,7 +12783,6 @@
         <w:rPr>
           <w:rFonts w:hint="eastAsia"/>
         </w:rPr>
-        <w:lastRenderedPageBreak/>
         <w:t>4.2.2.2</w:t>
       </w:r>
       <w:r>
@@ -13409,7 +13542,6 @@
     </w:tbl>
     <w:p>
       <w:r>
-        <w:lastRenderedPageBreak/>
         <w:tab/>
       </w:r>
       <w:r>
@@ -14243,7 +14375,6 @@
     </w:tbl>
     <w:p>
       <w:r>
-        <w:lastRenderedPageBreak/>
         <w:tab/>
       </w:r>
       <w:r>
@@ -14725,7 +14856,6 @@
     </w:tbl>
     <w:p>
       <w:r>
-        <w:lastRenderedPageBreak/>
         <w:tab/>
       </w:r>
       <w:r>
@@ -17994,7 +18124,6 @@
         <w:rPr>
           <w:rFonts w:hint="eastAsia"/>
         </w:rPr>
-        <w:lastRenderedPageBreak/>
         <w:t>这样仅仅是对变量f进行两次赋值。当第二次赋值的时候，第一次赋的值就不再存在于变量f中了。由此可见，函数名不仅是变量名，</w:t>
       </w:r>
       <w:r>
@@ -18974,7 +19103,6 @@
         <w:rPr>
           <w:rFonts w:hint="eastAsia"/>
         </w:rPr>
-        <w:lastRenderedPageBreak/>
         <w:t>这样能够大幅简化我们的代码。同时，如果以后我们需要绘制的图形发生了一些变化，我们只需要修改一遍</w:t>
       </w:r>
       <w:proofErr w:type="spellStart"/>
@@ -19804,7 +19932,6 @@
     </w:tbl>
     <w:p>
       <w:r>
-        <w:lastRenderedPageBreak/>
         <w:tab/>
       </w:r>
       <w:r>
@@ -23388,6 +23515,18 @@
       <w:szCs w:val="24"/>
     </w:rPr>
   </w:style>
+  <w:style w:type="character" w:styleId="af2">
+    <w:name w:val="Unresolved Mention"/>
+    <w:basedOn w:val="a0"/>
+    <w:uiPriority w:val="99"/>
+    <w:semiHidden/>
+    <w:unhideWhenUsed/>
+    <w:rsid w:val="00F04A2D"/>
+    <w:rPr>
+      <w:color w:val="605E5C"/>
+      <w:shd w:val="clear" w:color="auto" w:fill="E1DFDD"/>
+    </w:rPr>
+  </w:style>
 </w:styles>
 </file>
 
@@ -23710,7 +23849,7 @@
 </file>
 
 <file path=customXml/itemProps2.xml><?xml version="1.0" encoding="utf-8"?>
-<ds:datastoreItem xmlns:ds="http://schemas.openxmlformats.org/officeDocument/2006/customXml" ds:itemID="{25330245-2AB5-415F-B030-E853ED7408DF}">
+<ds:datastoreItem xmlns:ds="http://schemas.openxmlformats.org/officeDocument/2006/customXml" ds:itemID="{A87D6D14-C7BC-4315-B9E6-E97ACA123966}">
   <ds:schemaRefs>
     <ds:schemaRef ds:uri="http://schemas.openxmlformats.org/officeDocument/2006/bibliography"/>
   </ds:schemaRefs>

</xml_diff>